<commit_message>
fix: Add missing route files to repository
</commit_message>
<xml_diff>
--- a/GIT Repository for changes.docx
+++ b/GIT Repository for changes.docx
@@ -1195,6 +1195,34 @@
       </w:r>
     </w:p>
     <w:p/>
+    <w:p>
+      <w:r>
+        <w:t>7/7/2025</w:t>
+      </w:r>
+    </w:p>
+    <w:p>
+      <w:r>
+        <w:t>git add .</w:t>
+      </w:r>
+    </w:p>
+    <w:p>
+      <w:r>
+        <w:t xml:space="preserve">git commit -m "feat: Add </w:t>
+      </w:r>
+      <w:proofErr w:type="spellStart"/>
+      <w:r>
+        <w:t>Visify</w:t>
+      </w:r>
+      <w:proofErr w:type="spellEnd"/>
+      <w:r>
+        <w:t xml:space="preserve"> scaffolding and refactor routes"</w:t>
+      </w:r>
+    </w:p>
+    <w:p>
+      <w:r>
+        <w:t>git push</w:t>
+      </w:r>
+    </w:p>
     <w:sectPr>
       <w:pgSz w:w="12240" w:h="15840"/>
       <w:pgMar w:top="1440" w:right="1440" w:bottom="1440" w:left="1440" w:header="720" w:footer="720" w:gutter="0"/>
@@ -1902,6 +1930,7 @@
   <w:style w:type="character" w:default="1" w:styleId="DefaultParagraphFont">
     <w:name w:val="Default Paragraph Font"/>
     <w:uiPriority w:val="1"/>
+    <w:semiHidden/>
     <w:unhideWhenUsed/>
   </w:style>
   <w:style w:type="table" w:default="1" w:styleId="TableNormal">
@@ -2214,6 +2243,24 @@
       <w:color w:val="0F4761" w:themeColor="accent1" w:themeShade="BF"/>
       <w:spacing w:val="5"/>
     </w:rPr>
+  </w:style>
+  <w:style w:type="paragraph" w:styleId="Date">
+    <w:name w:val="Date"/>
+    <w:basedOn w:val="Normal"/>
+    <w:next w:val="Normal"/>
+    <w:link w:val="DateChar"/>
+    <w:uiPriority w:val="99"/>
+    <w:semiHidden/>
+    <w:unhideWhenUsed/>
+    <w:rsid w:val="00C4485D"/>
+  </w:style>
+  <w:style w:type="character" w:customStyle="1" w:styleId="DateChar">
+    <w:name w:val="Date Char"/>
+    <w:basedOn w:val="DefaultParagraphFont"/>
+    <w:link w:val="Date"/>
+    <w:uiPriority w:val="99"/>
+    <w:semiHidden/>
+    <w:rsid w:val="00C4485D"/>
   </w:style>
 </w:styles>
 </file>

</xml_diff>